<commit_message>
Add React frontend for ChronosDB web admin interface with initial components and configuration
</commit_message>
<xml_diff>
--- a/docs/ChronosDB_Full_Documentation.docx
+++ b/docs/ChronosDB_Full_Documentation.docx
@@ -11552,303 +11552,41 @@
     </w:p>
     <w:p>
       <w:pPr>
-        <w:spacing w:before="80" w:after="80" w:line="240" w:lineRule="auto"/>
-        <w:ind w:left="283"/>
-        <w:shd w:val="clear" w:fill="F3F4F6"/>
-      </w:pPr>
-      <w:r>
-        <w:rPr>
-          <w:rFonts w:ascii="Consolas" w:hAnsi="Consolas"/>
-          <w:color w:val="1F2937"/>
-          <w:sz w:val="17"/>
-        </w:rPr>
-        <w:t>@startuml ChronosDB_Full_System</w:t>
-        <w:br/>
-        <w:t>!theme plain</w:t>
-        <w:br/>
-        <w:t>skinparam componentStyle rectangle</w:t>
-        <w:br/>
-        <w:br/>
-        <w:t>package "Client Layer" {</w:t>
-        <w:br/>
-        <w:t xml:space="preserve">    [Shell CLI] as SHELL</w:t>
-        <w:br/>
-        <w:t xml:space="preserve">    [Network Client] as NCLIENT</w:t>
-        <w:br/>
-        <w:t xml:space="preserve">    [Browser/API] as BROWSER</w:t>
-        <w:br/>
-        <w:t>}</w:t>
-        <w:br/>
-        <w:br/>
-        <w:t>package "Network Layer" {</w:t>
-        <w:br/>
-        <w:t xml:space="preserve">    [ChronosServer] as SRV</w:t>
-        <w:br/>
-        <w:t xml:space="preserve">    [ConnectionHandler] as CH</w:t>
-        <w:br/>
-        <w:t xml:space="preserve">    [ProtocolSerializer] as PROTO</w:t>
-        <w:br/>
-        <w:t xml:space="preserve">    [SessionContext] as SESS</w:t>
-        <w:br/>
-        <w:t xml:space="preserve">    [DatabaseRegistry] as DBREG</w:t>
-        <w:br/>
-        <w:t>}</w:t>
-        <w:br/>
-        <w:br/>
-        <w:t>package "Query Processing" {</w:t>
-        <w:br/>
-        <w:t xml:space="preserve">    [Lexer] as LEX</w:t>
-        <w:br/>
-        <w:t xml:space="preserve">    [Parser] as PARSE</w:t>
-        <w:br/>
-        <w:t xml:space="preserve">    [ExecutionEngine] as EE</w:t>
-        <w:br/>
-        <w:t>}</w:t>
-        <w:br/>
-        <w:br/>
-        <w:t>package "Execution Layer" {</w:t>
-        <w:br/>
-        <w:t xml:space="preserve">    [DDLExecutor] as DDL</w:t>
-        <w:br/>
-        <w:t xml:space="preserve">    [DMLExecutor] as DML</w:t>
-        <w:br/>
-        <w:t xml:space="preserve">    [SystemExecutor] as SYS</w:t>
-        <w:br/>
-        <w:t xml:space="preserve">    [UserExecutor] as UEXEC</w:t>
-        <w:br/>
-        <w:t xml:space="preserve">    [DatabaseExecutor] as DBEXEC</w:t>
-        <w:br/>
-        <w:t xml:space="preserve">    [TransactionExecutor] as TXEXEC</w:t>
-        <w:br/>
-        <w:t xml:space="preserve">    [PredicateEvaluator] as PRED</w:t>
-        <w:br/>
-        <w:t>}</w:t>
-        <w:br/>
-        <w:br/>
-        <w:t>package "Storage Layer" {</w:t>
-        <w:br/>
-        <w:t xml:space="preserve">    [IBufferManager] as IBPM</w:t>
-        <w:br/>
-        <w:t xml:space="preserve">    [BufferPoolManager] as BPM</w:t>
-        <w:br/>
-        <w:t xml:space="preserve">    [PartitionedBPM] as PBPM</w:t>
-        <w:br/>
-        <w:t xml:space="preserve">    [AdaptiveDistributedBPM] as ADBPM</w:t>
-        <w:br/>
-        <w:t xml:space="preserve">    [DiskManager] as DM</w:t>
-        <w:br/>
-        <w:t xml:space="preserve">    [TableHeap] as TH</w:t>
-        <w:br/>
-        <w:t xml:space="preserve">    [BPlusTree] as BPT</w:t>
-        <w:br/>
-        <w:t xml:space="preserve">    [Catalog] as CAT</w:t>
-        <w:br/>
-        <w:t xml:space="preserve">    [PageGuard] as PG</w:t>
-        <w:br/>
-        <w:t>}</w:t>
-        <w:br/>
-        <w:br/>
-        <w:t>package "Concurrency" {</w:t>
-        <w:br/>
-        <w:t xml:space="preserve">    [TransactionManager] as TXM</w:t>
-        <w:br/>
-        <w:t xml:space="preserve">    [LockManager] as LM</w:t>
-        <w:br/>
-        <w:t>}</w:t>
-        <w:br/>
-        <w:br/>
-        <w:t>package "Recovery Layer" {</w:t>
-        <w:br/>
-        <w:t xml:space="preserve">    [LogManager] as LOG</w:t>
-        <w:br/>
-        <w:t xml:space="preserve">    [CheckpointManager] as CP</w:t>
-        <w:br/>
-        <w:t xml:space="preserve">    [RecoveryManager] as RM</w:t>
-        <w:br/>
-        <w:t xml:space="preserve">    [TimeTravelEngine] as TTE</w:t>
-        <w:br/>
-        <w:t>}</w:t>
-        <w:br/>
-        <w:br/>
-        <w:t>package "AI Layer" {</w:t>
-        <w:br/>
-        <w:t xml:space="preserve">    package "Foundation" {</w:t>
-        <w:br/>
-        <w:t xml:space="preserve">        [AIManager] as AIM</w:t>
-        <w:br/>
-        <w:t xml:space="preserve">        [MetricsStore] as MS</w:t>
-        <w:br/>
-        <w:t xml:space="preserve">        [DMLObserverRegistry] as DOR</w:t>
-        <w:br/>
-        <w:t xml:space="preserve">        [AIScheduler] as SCHED</w:t>
-        <w:br/>
-        <w:t xml:space="preserve">    }</w:t>
-        <w:br/>
-        <w:t xml:space="preserve">    package "Learning Engine" {</w:t>
-        <w:br/>
-        <w:t xml:space="preserve">        [LearningEngine] as LE</w:t>
-        <w:br/>
-        <w:t xml:space="preserve">        [UCB1Bandit] as UCB</w:t>
-        <w:br/>
-        <w:t xml:space="preserve">        [QueryFeatureExtractor] as QFE</w:t>
-        <w:br/>
-        <w:t xml:space="preserve">    }</w:t>
-        <w:br/>
-        <w:t xml:space="preserve">    package "Immune System" {</w:t>
-        <w:br/>
-        <w:t xml:space="preserve">        [ImmuneSystem] as IS</w:t>
-        <w:br/>
-        <w:t xml:space="preserve">        [MutationMonitor] as MM</w:t>
-        <w:br/>
-        <w:t xml:space="preserve">        [AnomalyDetector] as AD</w:t>
-        <w:br/>
-        <w:t xml:space="preserve">        [ResponseEngine] as RE</w:t>
-        <w:br/>
-        <w:t xml:space="preserve">    }</w:t>
-        <w:br/>
-        <w:t xml:space="preserve">    package "Temporal Index" {</w:t>
-        <w:br/>
-        <w:t xml:space="preserve">        [TemporalIndexManager] as TIM</w:t>
-        <w:br/>
-        <w:t xml:space="preserve">        [HotspotDetector] as HD</w:t>
-        <w:br/>
-        <w:t xml:space="preserve">        [SmartSnapshotScheduler] as SSS</w:t>
-        <w:br/>
-        <w:t xml:space="preserve">    }</w:t>
-        <w:br/>
-        <w:t>}</w:t>
-        <w:br/>
-        <w:br/>
-        <w:t>package "Auth" {</w:t>
-        <w:br/>
-        <w:t xml:space="preserve">    [AuthManager] as AUTH</w:t>
-        <w:br/>
-        <w:t>}</w:t>
-        <w:br/>
-        <w:br/>
-        <w:t>SHELL --&gt; SRV</w:t>
-        <w:br/>
-        <w:t>NCLIENT --&gt; SRV</w:t>
-        <w:br/>
-        <w:t>BROWSER --&gt; SRV</w:t>
-        <w:br/>
-        <w:br/>
-        <w:t>SRV --&gt; CH</w:t>
-        <w:br/>
-        <w:t>CH --&gt; PROTO</w:t>
-        <w:br/>
-        <w:t>CH --&gt; SESS</w:t>
-        <w:br/>
-        <w:t>SRV --&gt; DBREG</w:t>
-        <w:br/>
-        <w:t>SRV --&gt; AUTH</w:t>
-        <w:br/>
-        <w:br/>
-        <w:t>CH --&gt; LEX</w:t>
-        <w:br/>
-        <w:t>LEX --&gt; PARSE</w:t>
-        <w:br/>
-        <w:t>PARSE --&gt; EE</w:t>
-        <w:br/>
-        <w:br/>
-        <w:t>EE --&gt; DDL</w:t>
-        <w:br/>
-        <w:t>EE --&gt; DML</w:t>
-        <w:br/>
-        <w:t>EE --&gt; SYS</w:t>
-        <w:br/>
-        <w:t>EE --&gt; UEXEC</w:t>
-        <w:br/>
-        <w:t>EE --&gt; DBEXEC</w:t>
-        <w:br/>
-        <w:t>EE --&gt; TXEXEC</w:t>
-        <w:br/>
-        <w:t>EE --&gt; AIM</w:t>
-        <w:br/>
-        <w:br/>
-        <w:t>DML --&gt; DOR</w:t>
-        <w:br/>
-        <w:t>DML --&gt; LE</w:t>
-        <w:br/>
-        <w:t>DML --&gt; TIM</w:t>
-        <w:br/>
-        <w:t>DML --&gt; PRED</w:t>
-        <w:br/>
-        <w:t>DML --&gt; CAT</w:t>
-        <w:br/>
-        <w:t>DML --&gt; TH</w:t>
-        <w:br/>
-        <w:t>DML --&gt; BPT</w:t>
-        <w:br/>
-        <w:br/>
-        <w:t>IBPM &lt;|.. BPM</w:t>
-        <w:br/>
-        <w:t>IBPM &lt;|.. PBPM</w:t>
-        <w:br/>
-        <w:t>IBPM &lt;|.. ADBPM</w:t>
-        <w:br/>
-        <w:t>TH --&gt; IBPM</w:t>
-        <w:br/>
-        <w:t>BPT --&gt; IBPM</w:t>
-        <w:br/>
-        <w:t>IBPM --&gt; DM</w:t>
-        <w:br/>
-        <w:t>PG --&gt; IBPM</w:t>
-        <w:br/>
-        <w:br/>
-        <w:t>TXEXEC --&gt; TXM</w:t>
-        <w:br/>
-        <w:t>TXM --&gt; LM</w:t>
-        <w:br/>
-        <w:t>TXM --&gt; LOG</w:t>
-        <w:br/>
-        <w:br/>
-        <w:t>LOG --&gt; CP</w:t>
-        <w:br/>
-        <w:t>CP --&gt; RM</w:t>
-        <w:br/>
-        <w:t>TTE --&gt; LOG</w:t>
-        <w:br/>
-        <w:br/>
-        <w:t>AIM --&gt; LE</w:t>
-        <w:br/>
-        <w:t>AIM --&gt; IS</w:t>
-        <w:br/>
-        <w:t>AIM --&gt; TIM</w:t>
-        <w:br/>
-        <w:t>LE --&gt; UCB</w:t>
-        <w:br/>
-        <w:t>LE --&gt; QFE</w:t>
-        <w:br/>
-        <w:t>LE --&gt; MS</w:t>
-        <w:br/>
-        <w:t>IS --&gt; MM</w:t>
-        <w:br/>
-        <w:t>IS --&gt; AD</w:t>
-        <w:br/>
-        <w:t>IS --&gt; RE</w:t>
-        <w:br/>
-        <w:t>RE --&gt; TTE</w:t>
-        <w:br/>
-        <w:t>TIM --&gt; HD</w:t>
-        <w:br/>
-        <w:t>TIM --&gt; SSS</w:t>
-        <w:br/>
-        <w:t>SSS --&gt; CP</w:t>
-        <w:br/>
-        <w:t>SCHED --&gt; IS</w:t>
-        <w:br/>
-        <w:t>SCHED --&gt; TIM</w:t>
-        <w:br/>
-        <w:br/>
-        <w:t>SYS --&gt; AIM</w:t>
-        <w:br/>
-        <w:t>SYS --&gt; IS</w:t>
-        <w:br/>
-        <w:t>SYS --&gt; LE</w:t>
-        <w:br/>
-        <w:br/>
-        <w:t>@enduml</w:t>
+        <w:jc w:val="center"/>
+      </w:pPr>
+      <w:r>
+        <w:drawing>
+          <wp:inline xmlns:a="http://schemas.openxmlformats.org/drawingml/2006/main" xmlns:pic="http://schemas.openxmlformats.org/drawingml/2006/picture">
+            <wp:extent cx="5486400" cy="2430601"/>
+            <wp:docPr id="1" name="Picture 1"/>
+            <wp:cNvGraphicFramePr>
+              <a:graphicFrameLocks noChangeAspect="1"/>
+            </wp:cNvGraphicFramePr>
+            <a:graphic>
+              <a:graphicData uri="http://schemas.openxmlformats.org/drawingml/2006/picture">
+                <pic:pic>
+                  <pic:nvPicPr>
+                    <pic:cNvPr id="0" name="tmp_1apdvs0.png"/>
+                    <pic:cNvPicPr/>
+                  </pic:nvPicPr>
+                  <pic:blipFill>
+                    <a:blip r:embed="rId9"/>
+                    <a:stretch>
+                      <a:fillRect/>
+                    </a:stretch>
+                  </pic:blipFill>
+                  <pic:spPr>
+                    <a:xfrm>
+                      <a:off x="0" y="0"/>
+                      <a:ext cx="5486400" cy="2430601"/>
+                    </a:xfrm>
+                    <a:prstGeom prst="rect"/>
+                  </pic:spPr>
+                </pic:pic>
+              </a:graphicData>
+            </a:graphic>
+          </wp:inline>
+        </w:drawing>
       </w:r>
     </w:p>
     <w:p>
@@ -11861,166 +11599,41 @@
     </w:p>
     <w:p>
       <w:pPr>
-        <w:spacing w:before="80" w:after="80" w:line="240" w:lineRule="auto"/>
-        <w:ind w:left="283"/>
-        <w:shd w:val="clear" w:fill="F3F4F6"/>
-      </w:pPr>
-      <w:r>
-        <w:rPr>
-          <w:rFonts w:ascii="Consolas" w:hAnsi="Consolas"/>
-          <w:color w:val="1F2937"/>
-          <w:sz w:val="17"/>
-        </w:rPr>
-        <w:t>@startuml Storage_Classes</w:t>
-        <w:br/>
-        <w:br/>
-        <w:t>interface ITableStorage {</w:t>
-        <w:br/>
-        <w:t xml:space="preserve">    + InsertTuple(tuple, rid, txn): bool</w:t>
-        <w:br/>
-        <w:t xml:space="preserve">    + GetTuple(rid, tuple, txn): bool</w:t>
-        <w:br/>
-        <w:t xml:space="preserve">    + MarkDelete(rid, txn): bool</w:t>
-        <w:br/>
-        <w:t xml:space="preserve">    + UpdateTuple(tuple, rid, txn): bool</w:t>
-        <w:br/>
-        <w:t xml:space="preserve">    + CreateIterator(txn): unique_ptr&lt;Iterator&gt;</w:t>
-        <w:br/>
-        <w:t>}</w:t>
-        <w:br/>
-        <w:br/>
-        <w:t>interface IBufferManager {</w:t>
-        <w:br/>
-        <w:t xml:space="preserve">    + FetchPage(page_id): Page*</w:t>
-        <w:br/>
-        <w:t xml:space="preserve">    + NewPage(page_id): Page*</w:t>
-        <w:br/>
-        <w:t xml:space="preserve">    + UnpinPage(page_id, is_dirty): bool</w:t>
-        <w:br/>
-        <w:t xml:space="preserve">    + FlushPage(page_id): bool</w:t>
-        <w:br/>
-        <w:t xml:space="preserve">    + SetLogManager(log_mgr): void</w:t>
-        <w:br/>
-        <w:t>}</w:t>
-        <w:br/>
-        <w:br/>
-        <w:t>class Page {</w:t>
-        <w:br/>
-        <w:t xml:space="preserve">    - data_: char[4096]</w:t>
-        <w:br/>
-        <w:t xml:space="preserve">    - page_id_: page_id_t</w:t>
-        <w:br/>
-        <w:t xml:space="preserve">    - pin_count_: int</w:t>
-        <w:br/>
-        <w:t xml:space="preserve">    - is_dirty_: bool</w:t>
-        <w:br/>
-        <w:t xml:space="preserve">    - page_lsn_: lsn_t</w:t>
-        <w:br/>
-        <w:t xml:space="preserve">    - rwlatch_: ReaderWriterLatch</w:t>
-        <w:br/>
-        <w:t xml:space="preserve">    + RLock() / RUnlock()</w:t>
-        <w:br/>
-        <w:t xml:space="preserve">    + WLock() / WUnlock()</w:t>
-        <w:br/>
-        <w:t>}</w:t>
-        <w:br/>
-        <w:br/>
-        <w:t>class TablePage {</w:t>
-        <w:br/>
-        <w:t xml:space="preserve">    + InsertTuple(tuple, rid): bool</w:t>
-        <w:br/>
-        <w:t xml:space="preserve">    + GetTuple(rid, tuple): bool</w:t>
-        <w:br/>
-        <w:t xml:space="preserve">    + MarkDelete(rid): bool</w:t>
-        <w:br/>
-        <w:t xml:space="preserve">    + GetFreeSpaceRemaining(): uint32_t</w:t>
-        <w:br/>
-        <w:t>}</w:t>
-        <w:br/>
-        <w:br/>
-        <w:t>class TableHeap {</w:t>
-        <w:br/>
-        <w:t xml:space="preserve">    - bpm_: IBufferManager*</w:t>
-        <w:br/>
-        <w:t xml:space="preserve">    - first_page_id_: page_id_t</w:t>
-        <w:br/>
-        <w:t xml:space="preserve">    - last_page_hint_: page_id_t</w:t>
-        <w:br/>
-        <w:t xml:space="preserve">    + InsertTuple(tuple, rid, txn): bool</w:t>
-        <w:br/>
-        <w:t xml:space="preserve">    + Begin(txn): Iterator</w:t>
-        <w:br/>
-        <w:t xml:space="preserve">    + CountAllTuples(): size_t</w:t>
-        <w:br/>
-        <w:t>}</w:t>
-        <w:br/>
-        <w:br/>
-        <w:t>class Tuple {</w:t>
-        <w:br/>
-        <w:t xml:space="preserve">    - rid_: RID</w:t>
-        <w:br/>
-        <w:t xml:space="preserve">    - data_: vector&lt;char&gt;</w:t>
-        <w:br/>
-        <w:t xml:space="preserve">    + GetValue(schema, col_idx): Value</w:t>
-        <w:br/>
-        <w:t xml:space="preserve">    + SerializeTo() / DeserializeFrom()</w:t>
-        <w:br/>
-        <w:t>}</w:t>
-        <w:br/>
-        <w:br/>
-        <w:t>class Schema {</w:t>
-        <w:br/>
-        <w:t xml:space="preserve">    - columns_: vector&lt;Column&gt;</w:t>
-        <w:br/>
-        <w:t xml:space="preserve">    - length_: uint32_t</w:t>
-        <w:br/>
-        <w:t xml:space="preserve">    + GetColumn(idx): Column</w:t>
-        <w:br/>
-        <w:t xml:space="preserve">    + GetColumnIndex(name): int</w:t>
-        <w:br/>
-        <w:t>}</w:t>
-        <w:br/>
-        <w:br/>
-        <w:t>class "BPlusTree&lt;K,V,Comp&gt;" as BPT {</w:t>
-        <w:br/>
-        <w:t xml:space="preserve">    - root_page_id_: page_id_t</w:t>
-        <w:br/>
-        <w:t xml:space="preserve">    - bpm_: IBufferManager*</w:t>
-        <w:br/>
-        <w:t xml:space="preserve">    + Insert(key, value, txn): bool</w:t>
-        <w:br/>
-        <w:t xml:space="preserve">    + Remove(key, txn): void</w:t>
-        <w:br/>
-        <w:t xml:space="preserve">    + GetValue(key, result, txn): bool</w:t>
-        <w:br/>
-        <w:t>}</w:t>
-        <w:br/>
-        <w:br/>
-        <w:t>class DiskManager {</w:t>
-        <w:br/>
-        <w:t xml:space="preserve">    + ReadPage(page_id, data): void</w:t>
-        <w:br/>
-        <w:t xml:space="preserve">    + WritePage(page_id, data): void</w:t>
-        <w:br/>
-        <w:t xml:space="preserve">    + SetEncryptionKey(key): void</w:t>
-        <w:br/>
-        <w:t>}</w:t>
-        <w:br/>
-        <w:br/>
-        <w:t>TableHeap ..|&gt; ITableStorage</w:t>
-        <w:br/>
-        <w:t>TablePage --|&gt; Page</w:t>
-        <w:br/>
-        <w:t>TableHeap --&gt; IBufferManager</w:t>
-        <w:br/>
-        <w:t>TableHeap --&gt; TablePage</w:t>
-        <w:br/>
-        <w:t>BPT --&gt; IBufferManager</w:t>
-        <w:br/>
-        <w:t>Tuple --&gt; Schema</w:t>
-        <w:br/>
-        <w:br/>
-        <w:t>@enduml</w:t>
+        <w:jc w:val="center"/>
+      </w:pPr>
+      <w:r>
+        <w:drawing>
+          <wp:inline xmlns:a="http://schemas.openxmlformats.org/drawingml/2006/main" xmlns:pic="http://schemas.openxmlformats.org/drawingml/2006/picture">
+            <wp:extent cx="5486400" cy="2131983"/>
+            <wp:docPr id="2" name="Picture 2"/>
+            <wp:cNvGraphicFramePr>
+              <a:graphicFrameLocks noChangeAspect="1"/>
+            </wp:cNvGraphicFramePr>
+            <a:graphic>
+              <a:graphicData uri="http://schemas.openxmlformats.org/drawingml/2006/picture">
+                <pic:pic>
+                  <pic:nvPicPr>
+                    <pic:cNvPr id="0" name="tmp698m4he8.png"/>
+                    <pic:cNvPicPr/>
+                  </pic:nvPicPr>
+                  <pic:blipFill>
+                    <a:blip r:embed="rId10"/>
+                    <a:stretch>
+                      <a:fillRect/>
+                    </a:stretch>
+                  </pic:blipFill>
+                  <pic:spPr>
+                    <a:xfrm>
+                      <a:off x="0" y="0"/>
+                      <a:ext cx="5486400" cy="2131983"/>
+                    </a:xfrm>
+                    <a:prstGeom prst="rect"/>
+                  </pic:spPr>
+                </pic:pic>
+              </a:graphicData>
+            </a:graphic>
+          </wp:inline>
+        </w:drawing>
       </w:r>
     </w:p>
     <w:p>
@@ -12033,146 +11646,41 @@
     </w:p>
     <w:p>
       <w:pPr>
-        <w:spacing w:before="80" w:after="80" w:line="240" w:lineRule="auto"/>
-        <w:ind w:left="283"/>
-        <w:shd w:val="clear" w:fill="F3F4F6"/>
-      </w:pPr>
-      <w:r>
-        <w:rPr>
-          <w:rFonts w:ascii="Consolas" w:hAnsi="Consolas"/>
-          <w:color w:val="1F2937"/>
-          <w:sz w:val="17"/>
-        </w:rPr>
-        <w:t>@startuml Execution_Engine_Classes</w:t>
-        <w:br/>
-        <w:br/>
-        <w:t>class ExecutionEngine {</w:t>
-        <w:br/>
-        <w:t xml:space="preserve">    - dispatch_map_: map&lt;StatementType, Handler&gt;</w:t>
-        <w:br/>
-        <w:t xml:space="preserve">    - ddl_executor_: unique_ptr&lt;DDLExecutor&gt;</w:t>
-        <w:br/>
-        <w:t xml:space="preserve">    - dml_executor_: unique_ptr&lt;DMLExecutor&gt;</w:t>
-        <w:br/>
-        <w:t xml:space="preserve">    - system_executor_: unique_ptr&lt;SystemExecutor&gt;</w:t>
-        <w:br/>
-        <w:t xml:space="preserve">    + Execute(stmt, session): ExecutionResult</w:t>
-        <w:br/>
-        <w:t xml:space="preserve">    - InitializeDispatchMap(): void</w:t>
-        <w:br/>
-        <w:t xml:space="preserve">    - CheckPermissions(type, session): bool</w:t>
-        <w:br/>
-        <w:t>}</w:t>
-        <w:br/>
-        <w:br/>
-        <w:t>class DDLExecutor {</w:t>
-        <w:br/>
-        <w:t xml:space="preserve">    + CreateTable(stmt): ExecutionResult</w:t>
-        <w:br/>
-        <w:t xml:space="preserve">    + DropTable(stmt): ExecutionResult</w:t>
-        <w:br/>
-        <w:t xml:space="preserve">    + AlterTable(stmt): ExecutionResult</w:t>
-        <w:br/>
-        <w:t xml:space="preserve">    + CreateIndex(stmt): ExecutionResult</w:t>
-        <w:br/>
-        <w:t>}</w:t>
-        <w:br/>
-        <w:br/>
-        <w:t>class DMLExecutor {</w:t>
-        <w:br/>
-        <w:t xml:space="preserve">    + Insert(stmt, txn): ExecutionResult</w:t>
-        <w:br/>
-        <w:t xml:space="preserve">    + Select(stmt, session, txn): ExecutionResult</w:t>
-        <w:br/>
-        <w:t xml:space="preserve">    + Update(stmt, txn): ExecutionResult</w:t>
-        <w:br/>
-        <w:t xml:space="preserve">    + Delete(stmt, txn): ExecutionResult</w:t>
-        <w:br/>
-        <w:t>}</w:t>
-        <w:br/>
-        <w:br/>
-        <w:t>class SystemExecutor {</w:t>
-        <w:br/>
-        <w:t xml:space="preserve">    + ShowDatabases(stmt, session): ExecutionResult</w:t>
-        <w:br/>
-        <w:t xml:space="preserve">    + ShowTables(stmt, session): ExecutionResult</w:t>
-        <w:br/>
-        <w:t xml:space="preserve">    + ShowAIStatus(stmt): ExecutionResult</w:t>
-        <w:br/>
-        <w:t xml:space="preserve">    + ShowAnomalies(stmt): ExecutionResult</w:t>
-        <w:br/>
-        <w:t xml:space="preserve">    + ShowExecutionStats(stmt): ExecutionResult</w:t>
-        <w:br/>
-        <w:t>}</w:t>
-        <w:br/>
-        <w:br/>
-        <w:t>class UserExecutor {</w:t>
-        <w:br/>
-        <w:t xml:space="preserve">    + CreateUser(stmt, session): ExecutionResult</w:t>
-        <w:br/>
-        <w:t xml:space="preserve">    + AlterUserRole(stmt, session): ExecutionResult</w:t>
-        <w:br/>
-        <w:t xml:space="preserve">    + DeleteUser(stmt, session): ExecutionResult</w:t>
-        <w:br/>
-        <w:t>}</w:t>
-        <w:br/>
-        <w:br/>
-        <w:t>class DatabaseExecutor {</w:t>
-        <w:br/>
-        <w:t xml:space="preserve">    + CreateDatabase(stmt, session): ExecutionResult</w:t>
-        <w:br/>
-        <w:t xml:space="preserve">    + UseDatabase(stmt, session): ExecutionResult</w:t>
-        <w:br/>
-        <w:t xml:space="preserve">    + DropDatabase(stmt, session): ExecutionResult</w:t>
-        <w:br/>
-        <w:t>}</w:t>
-        <w:br/>
-        <w:br/>
-        <w:t>class TransactionExecutor {</w:t>
-        <w:br/>
-        <w:t xml:space="preserve">    + Begin(): ExecutionResult</w:t>
-        <w:br/>
-        <w:t xml:space="preserve">    + Commit(): ExecutionResult</w:t>
-        <w:br/>
-        <w:t xml:space="preserve">    + Rollback(): ExecutionResult</w:t>
-        <w:br/>
-        <w:t>}</w:t>
-        <w:br/>
-        <w:br/>
-        <w:t>class ExecutorFactory {</w:t>
-        <w:br/>
-        <w:t xml:space="preserve">    + {static} Instance(): ExecutorFactory&amp;</w:t>
-        <w:br/>
-        <w:t xml:space="preserve">    + Register(type, func): void</w:t>
-        <w:br/>
-        <w:t xml:space="preserve">    + Execute(stmt, ctx, session, txn): ExecutionResult</w:t>
-        <w:br/>
-        <w:t>}</w:t>
-        <w:br/>
-        <w:br/>
-        <w:t>class PredicateEvaluator {</w:t>
-        <w:br/>
-        <w:t xml:space="preserve">    + {static} Evaluate(tuple, schema, conditions): bool</w:t>
-        <w:br/>
-        <w:t>}</w:t>
-        <w:br/>
-        <w:br/>
-        <w:t>ExecutionEngine --&gt; DDLExecutor</w:t>
-        <w:br/>
-        <w:t>ExecutionEngine --&gt; DMLExecutor</w:t>
-        <w:br/>
-        <w:t>ExecutionEngine --&gt; SystemExecutor</w:t>
-        <w:br/>
-        <w:t>ExecutionEngine --&gt; UserExecutor</w:t>
-        <w:br/>
-        <w:t>ExecutionEngine --&gt; DatabaseExecutor</w:t>
-        <w:br/>
-        <w:t>ExecutionEngine --&gt; TransactionExecutor</w:t>
-        <w:br/>
-        <w:t>ExecutionEngine ..&gt; ExecutorFactory</w:t>
-        <w:br/>
-        <w:br/>
-        <w:t>@enduml</w:t>
+        <w:jc w:val="center"/>
+      </w:pPr>
+      <w:r>
+        <w:drawing>
+          <wp:inline xmlns:a="http://schemas.openxmlformats.org/drawingml/2006/main" xmlns:pic="http://schemas.openxmlformats.org/drawingml/2006/picture">
+            <wp:extent cx="5486400" cy="801384"/>
+            <wp:docPr id="3" name="Picture 3"/>
+            <wp:cNvGraphicFramePr>
+              <a:graphicFrameLocks noChangeAspect="1"/>
+            </wp:cNvGraphicFramePr>
+            <a:graphic>
+              <a:graphicData uri="http://schemas.openxmlformats.org/drawingml/2006/picture">
+                <pic:pic>
+                  <pic:nvPicPr>
+                    <pic:cNvPr id="0" name="tmpfehy4jas.png"/>
+                    <pic:cNvPicPr/>
+                  </pic:nvPicPr>
+                  <pic:blipFill>
+                    <a:blip r:embed="rId11"/>
+                    <a:stretch>
+                      <a:fillRect/>
+                    </a:stretch>
+                  </pic:blipFill>
+                  <pic:spPr>
+                    <a:xfrm>
+                      <a:off x="0" y="0"/>
+                      <a:ext cx="5486400" cy="801384"/>
+                    </a:xfrm>
+                    <a:prstGeom prst="rect"/>
+                  </pic:spPr>
+                </pic:pic>
+              </a:graphicData>
+            </a:graphic>
+          </wp:inline>
+        </w:drawing>
       </w:r>
     </w:p>
     <w:p>
@@ -12185,131 +11693,41 @@
     </w:p>
     <w:p>
       <w:pPr>
-        <w:spacing w:before="80" w:after="80" w:line="240" w:lineRule="auto"/>
-        <w:ind w:left="283"/>
-        <w:shd w:val="clear" w:fill="F3F4F6"/>
-      </w:pPr>
-      <w:r>
-        <w:rPr>
-          <w:rFonts w:ascii="Consolas" w:hAnsi="Consolas"/>
-          <w:color w:val="1F2937"/>
-          <w:sz w:val="17"/>
-        </w:rPr>
-        <w:t>@startuml Recovery_Classes</w:t>
-        <w:br/>
-        <w:br/>
-        <w:t>class LogManager {</w:t>
-        <w:br/>
-        <w:t xml:space="preserve">    - next_lsn_: atomic&lt;lsn_t&gt;</w:t>
-        <w:br/>
-        <w:t xml:space="preserve">    - persistent_lsn_: atomic&lt;lsn_t&gt;</w:t>
-        <w:br/>
-        <w:t xml:space="preserve">    - log_buffer_: vector&lt;char&gt;</w:t>
-        <w:br/>
-        <w:t xml:space="preserve">    - flush_buffer_: vector&lt;char&gt;</w:t>
-        <w:br/>
-        <w:t xml:space="preserve">    + AppendLogRecord(record): lsn_t</w:t>
-        <w:br/>
-        <w:t xml:space="preserve">    + Flush(force): void</w:t>
-        <w:br/>
-        <w:t xml:space="preserve">    + FlushToLSN(target): void</w:t>
-        <w:br/>
-        <w:t xml:space="preserve">    + SwitchDatabase(db): void</w:t>
-        <w:br/>
-        <w:t xml:space="preserve">    + BeginTransaction(txn_id): void</w:t>
-        <w:br/>
-        <w:t xml:space="preserve">    + CommitTransaction(txn_id): void</w:t>
-        <w:br/>
-        <w:t>}</w:t>
-        <w:br/>
-        <w:br/>
-        <w:t>class LogRecord {</w:t>
-        <w:br/>
-        <w:t xml:space="preserve">    + lsn_: lsn_t</w:t>
-        <w:br/>
-        <w:t xml:space="preserve">    + prev_lsn_: lsn_t</w:t>
-        <w:br/>
-        <w:t xml:space="preserve">    + txn_id_: txn_id_t</w:t>
-        <w:br/>
-        <w:t xml:space="preserve">    + timestamp_: timestamp_t</w:t>
-        <w:br/>
-        <w:t xml:space="preserve">    + type_: LogRecordType</w:t>
-        <w:br/>
-        <w:t xml:space="preserve">    + table_name_: string</w:t>
-        <w:br/>
-        <w:t xml:space="preserve">    + old_value_: Value</w:t>
-        <w:br/>
-        <w:t xml:space="preserve">    + new_value_: Value</w:t>
-        <w:br/>
-        <w:t>}</w:t>
-        <w:br/>
-        <w:br/>
-        <w:t>class CheckpointManager {</w:t>
-        <w:br/>
-        <w:t xml:space="preserve">    + BeginCheckpoint(): void</w:t>
-        <w:br/>
-        <w:t xml:space="preserve">    + FuzzyCheckpoint(): void</w:t>
-        <w:br/>
-        <w:t xml:space="preserve">    + GetLastCheckpointLSN(): lsn_t</w:t>
-        <w:br/>
-        <w:t xml:space="preserve">    + StartBackgroundCheckpointing(interval): void</w:t>
-        <w:br/>
-        <w:t xml:space="preserve">    + OnLogOperation(): void</w:t>
-        <w:br/>
-        <w:t>}</w:t>
-        <w:br/>
-        <w:br/>
-        <w:t>class RecoveryManager {</w:t>
-        <w:br/>
-        <w:t xml:space="preserve">    + ARIES(): void</w:t>
-        <w:br/>
-        <w:t xml:space="preserve">    + RecoverDatabase(db): void</w:t>
-        <w:br/>
-        <w:t xml:space="preserve">    + RecoverToTime(target): void</w:t>
-        <w:br/>
-        <w:t>}</w:t>
-        <w:br/>
-        <w:br/>
-        <w:t>class TimeTravelEngine {</w:t>
-        <w:br/>
-        <w:t xml:space="preserve">    - reverse_delta_threshold_: uint64_t</w:t>
-        <w:br/>
-        <w:t xml:space="preserve">    + BuildSnapshotInMemory(table, time, db): InMemoryTableHeap</w:t>
-        <w:br/>
-        <w:t xml:space="preserve">    + RecoverTo(time, db): TimeTravelResult</w:t>
-        <w:br/>
-        <w:t xml:space="preserve">    - ChooseStrategy(): Strategy</w:t>
-        <w:br/>
-        <w:t xml:space="preserve">    - CollectOperationsAfter(): vector&lt;InverseOp&gt;</w:t>
-        <w:br/>
-        <w:t>}</w:t>
-        <w:br/>
-        <w:br/>
-        <w:t>class InMemoryTableHeap {</w:t>
-        <w:br/>
-        <w:t xml:space="preserve">    - tuples_: vector&lt;Tuple&gt;</w:t>
-        <w:br/>
-        <w:t xml:space="preserve">    + InsertTuple(tuple, rid): bool</w:t>
-        <w:br/>
-        <w:t xml:space="preserve">    + Begin(): Iterator</w:t>
-        <w:br/>
-        <w:t>}</w:t>
-        <w:br/>
-        <w:br/>
-        <w:t>LogManager --&gt; LogRecord</w:t>
-        <w:br/>
-        <w:t>CheckpointManager --&gt; LogManager</w:t>
-        <w:br/>
-        <w:t>RecoveryManager --&gt; LogManager</w:t>
-        <w:br/>
-        <w:t>RecoveryManager --&gt; CheckpointManager</w:t>
-        <w:br/>
-        <w:t>TimeTravelEngine --&gt; LogManager</w:t>
-        <w:br/>
-        <w:t>TimeTravelEngine --&gt; InMemoryTableHeap</w:t>
-        <w:br/>
-        <w:br/>
-        <w:t>@enduml</w:t>
+        <w:jc w:val="center"/>
+      </w:pPr>
+      <w:r>
+        <w:drawing>
+          <wp:inline xmlns:a="http://schemas.openxmlformats.org/drawingml/2006/main" xmlns:pic="http://schemas.openxmlformats.org/drawingml/2006/picture">
+            <wp:extent cx="5486400" cy="4855434"/>
+            <wp:docPr id="4" name="Picture 4"/>
+            <wp:cNvGraphicFramePr>
+              <a:graphicFrameLocks noChangeAspect="1"/>
+            </wp:cNvGraphicFramePr>
+            <a:graphic>
+              <a:graphicData uri="http://schemas.openxmlformats.org/drawingml/2006/picture">
+                <pic:pic>
+                  <pic:nvPicPr>
+                    <pic:cNvPr id="0" name="tmp60hpmc31.png"/>
+                    <pic:cNvPicPr/>
+                  </pic:nvPicPr>
+                  <pic:blipFill>
+                    <a:blip r:embed="rId12"/>
+                    <a:stretch>
+                      <a:fillRect/>
+                    </a:stretch>
+                  </pic:blipFill>
+                  <pic:spPr>
+                    <a:xfrm>
+                      <a:off x="0" y="0"/>
+                      <a:ext cx="5486400" cy="4855434"/>
+                    </a:xfrm>
+                    <a:prstGeom prst="rect"/>
+                  </pic:spPr>
+                </pic:pic>
+              </a:graphicData>
+            </a:graphic>
+          </wp:inline>
+        </w:drawing>
       </w:r>
     </w:p>
     <w:p>
@@ -12322,157 +11740,41 @@
     </w:p>
     <w:p>
       <w:pPr>
-        <w:spacing w:before="80" w:after="80" w:line="240" w:lineRule="auto"/>
-        <w:ind w:left="283"/>
-        <w:shd w:val="clear" w:fill="F3F4F6"/>
-      </w:pPr>
-      <w:r>
-        <w:rPr>
-          <w:rFonts w:ascii="Consolas" w:hAnsi="Consolas"/>
-          <w:color w:val="1F2937"/>
-          <w:sz w:val="17"/>
-        </w:rPr>
-        <w:t>@startuml AI_Layer_Classes</w:t>
-        <w:br/>
-        <w:br/>
-        <w:t>abstract class IDMLObserver {</w:t>
-        <w:br/>
-        <w:t xml:space="preserve">    + OnBeforeDML(event): bool</w:t>
-        <w:br/>
-        <w:t xml:space="preserve">    + OnAfterDML(event): void</w:t>
-        <w:br/>
-        <w:t>}</w:t>
-        <w:br/>
-        <w:br/>
-        <w:t>abstract class IQueryOptimizer {</w:t>
-        <w:br/>
-        <w:t xml:space="preserve">    + RecommendScanStrategy(stmt, table, out): bool</w:t>
-        <w:br/>
-        <w:t>}</w:t>
-        <w:br/>
-        <w:br/>
-        <w:t>class AIManager {</w:t>
-        <w:br/>
-        <w:t xml:space="preserve">    - learning_engine_: unique_ptr&lt;LearningEngine&gt;</w:t>
-        <w:br/>
-        <w:t xml:space="preserve">    - immune_system_: unique_ptr&lt;ImmuneSystem&gt;</w:t>
-        <w:br/>
-        <w:t xml:space="preserve">    - temporal_index_mgr_: unique_ptr&lt;TemporalIndexManager&gt;</w:t>
-        <w:br/>
-        <w:t xml:space="preserve">    + {static} Instance(): AIManager&amp;</w:t>
-        <w:br/>
-        <w:t xml:space="preserve">    + Initialize(...): void</w:t>
-        <w:br/>
-        <w:t xml:space="preserve">    + Shutdown(): void</w:t>
-        <w:br/>
-        <w:t xml:space="preserve">    + GetStatus(): AIStatus</w:t>
-        <w:br/>
-        <w:t>}</w:t>
-        <w:br/>
-        <w:br/>
-        <w:t>class LearningEngine {</w:t>
-        <w:br/>
-        <w:t xml:space="preserve">    - bandit_: unique_ptr&lt;UCB1Bandit&gt;</w:t>
-        <w:br/>
-        <w:t xml:space="preserve">    - feature_extractor_: unique_ptr&lt;QueryFeatureExtractor&gt;</w:t>
-        <w:br/>
-        <w:t xml:space="preserve">    + OnAfterDML(event): void</w:t>
-        <w:br/>
-        <w:t xml:space="preserve">    + RecommendScanStrategy(stmt, table, out): bool</w:t>
-        <w:br/>
-        <w:t>}</w:t>
-        <w:br/>
-        <w:br/>
-        <w:t>class UCB1Bandit {</w:t>
-        <w:br/>
-        <w:t xml:space="preserve">    - global_pulls_: atomic&lt;uint64_t&gt;[2]</w:t>
-        <w:br/>
-        <w:t xml:space="preserve">    - global_reward_x10000_: atomic&lt;uint64_t&gt;[2]</w:t>
-        <w:br/>
-        <w:t xml:space="preserve">    + SelectStrategy(table): ScanStrategy</w:t>
-        <w:br/>
-        <w:t xml:space="preserve">    + RecordOutcome(strategy, time, table): void</w:t>
-        <w:br/>
-        <w:t>}</w:t>
-        <w:br/>
-        <w:br/>
-        <w:t>class ImmuneSystem {</w:t>
-        <w:br/>
-        <w:t xml:space="preserve">    - mutation_monitor_: unique_ptr&lt;MutationMonitor&gt;</w:t>
-        <w:br/>
-        <w:t xml:space="preserve">    - anomaly_detector_: unique_ptr&lt;AnomalyDetector&gt;</w:t>
-        <w:br/>
-        <w:t xml:space="preserve">    - response_engine_: unique_ptr&lt;ResponseEngine&gt;</w:t>
-        <w:br/>
-        <w:t xml:space="preserve">    + OnBeforeDML(event): bool</w:t>
-        <w:br/>
-        <w:t xml:space="preserve">    + OnAfterDML(event): void</w:t>
-        <w:br/>
-        <w:t xml:space="preserve">    + PeriodicAnalysis(): void</w:t>
-        <w:br/>
-        <w:t>}</w:t>
-        <w:br/>
-        <w:br/>
-        <w:t>class TemporalIndexManager {</w:t>
-        <w:br/>
-        <w:t xml:space="preserve">    - access_tracker_: unique_ptr&lt;TemporalAccessTracker&gt;</w:t>
-        <w:br/>
-        <w:t xml:space="preserve">    - hotspot_detector_: unique_ptr&lt;HotspotDetector&gt;</w:t>
-        <w:br/>
-        <w:t xml:space="preserve">    - snapshot_scheduler_: unique_ptr&lt;SmartSnapshotScheduler&gt;</w:t>
-        <w:br/>
-        <w:t xml:space="preserve">    + OnTimeTravelQuery(table, timestamp, db): void</w:t>
-        <w:br/>
-        <w:t xml:space="preserve">    + PeriodicAnalysis(): void</w:t>
-        <w:br/>
-        <w:t>}</w:t>
-        <w:br/>
-        <w:br/>
-        <w:t>class MetricsStore {</w:t>
-        <w:br/>
-        <w:t xml:space="preserve">    - buffer_: array&lt;MetricEvent, 8192&gt;</w:t>
-        <w:br/>
-        <w:t xml:space="preserve">    - write_index_: atomic&lt;uint64_t&gt;</w:t>
-        <w:br/>
-        <w:t xml:space="preserve">    + {static} Instance(): MetricsStore&amp;</w:t>
-        <w:br/>
-        <w:t xml:space="preserve">    + Record(event): void</w:t>
-        <w:br/>
-        <w:t>}</w:t>
-        <w:br/>
-        <w:br/>
-        <w:t>class DMLObserverRegistry {</w:t>
-        <w:br/>
-        <w:t xml:space="preserve">    + {static} Instance(): DMLObserverRegistry&amp;</w:t>
-        <w:br/>
-        <w:t xml:space="preserve">    + Register(observer): void</w:t>
-        <w:br/>
-        <w:t xml:space="preserve">    + NotifyBefore(event): bool</w:t>
-        <w:br/>
-        <w:t xml:space="preserve">    + NotifyAfter(event): void</w:t>
-        <w:br/>
-        <w:t>}</w:t>
-        <w:br/>
-        <w:br/>
-        <w:t>LearningEngine --|&gt; IDMLObserver</w:t>
-        <w:br/>
-        <w:t>LearningEngine --|&gt; IQueryOptimizer</w:t>
-        <w:br/>
-        <w:t>ImmuneSystem --|&gt; IDMLObserver</w:t>
-        <w:br/>
-        <w:br/>
-        <w:t>AIManager --&gt; LearningEngine</w:t>
-        <w:br/>
-        <w:t>AIManager --&gt; ImmuneSystem</w:t>
-        <w:br/>
-        <w:t>AIManager --&gt; TemporalIndexManager</w:t>
-        <w:br/>
-        <w:t>LearningEngine --&gt; UCB1Bandit</w:t>
-        <w:br/>
-        <w:t>DMLObserverRegistry "1" o-- "*" IDMLObserver</w:t>
-        <w:br/>
-        <w:br/>
-        <w:t>@enduml</w:t>
+        <w:jc w:val="center"/>
+      </w:pPr>
+      <w:r>
+        <w:drawing>
+          <wp:inline xmlns:a="http://schemas.openxmlformats.org/drawingml/2006/main" xmlns:pic="http://schemas.openxmlformats.org/drawingml/2006/picture">
+            <wp:extent cx="5486400" cy="1664549"/>
+            <wp:docPr id="5" name="Picture 5"/>
+            <wp:cNvGraphicFramePr>
+              <a:graphicFrameLocks noChangeAspect="1"/>
+            </wp:cNvGraphicFramePr>
+            <a:graphic>
+              <a:graphicData uri="http://schemas.openxmlformats.org/drawingml/2006/picture">
+                <pic:pic>
+                  <pic:nvPicPr>
+                    <pic:cNvPr id="0" name="tmp29wqd3l_.png"/>
+                    <pic:cNvPicPr/>
+                  </pic:nvPicPr>
+                  <pic:blipFill>
+                    <a:blip r:embed="rId13"/>
+                    <a:stretch>
+                      <a:fillRect/>
+                    </a:stretch>
+                  </pic:blipFill>
+                  <pic:spPr>
+                    <a:xfrm>
+                      <a:off x="0" y="0"/>
+                      <a:ext cx="5486400" cy="1664549"/>
+                    </a:xfrm>
+                    <a:prstGeom prst="rect"/>
+                  </pic:spPr>
+                </pic:pic>
+              </a:graphicData>
+            </a:graphic>
+          </wp:inline>
+        </w:drawing>
       </w:r>
     </w:p>
     <w:p>
@@ -12485,89 +11787,41 @@
     </w:p>
     <w:p>
       <w:pPr>
-        <w:spacing w:before="80" w:after="80" w:line="240" w:lineRule="auto"/>
-        <w:ind w:left="283"/>
-        <w:shd w:val="clear" w:fill="F3F4F6"/>
-      </w:pPr>
-      <w:r>
-        <w:rPr>
-          <w:rFonts w:ascii="Consolas" w:hAnsi="Consolas"/>
-          <w:color w:val="1F2937"/>
-          <w:sz w:val="17"/>
-        </w:rPr>
-        <w:t>@startuml SELECT_Full_Flow</w:t>
-        <w:br/>
-        <w:br/>
-        <w:t>actor Client</w:t>
-        <w:br/>
-        <w:t>participant ConnectionHandler</w:t>
-        <w:br/>
-        <w:t>participant Lexer</w:t>
-        <w:br/>
-        <w:t>participant Parser</w:t>
-        <w:br/>
-        <w:t>participant ExecutionEngine</w:t>
-        <w:br/>
-        <w:t>participant DMLExecutor</w:t>
-        <w:br/>
-        <w:t>participant LearningEngine</w:t>
-        <w:br/>
-        <w:t>participant TableHeap</w:t>
-        <w:br/>
-        <w:t>participant BufferPoolManager</w:t>
-        <w:br/>
-        <w:t>participant DMLObserverRegistry</w:t>
-        <w:br/>
-        <w:br/>
-        <w:t>Client -&gt; ConnectionHandler: "SELECT * FROM users WHERE id = 5;"</w:t>
-        <w:br/>
-        <w:t>ConnectionHandler -&gt; Lexer: Tokenize(query)</w:t>
-        <w:br/>
-        <w:t>Lexer --&gt; ConnectionHandler: Token stream</w:t>
-        <w:br/>
-        <w:t>ConnectionHandler -&gt; Parser: ParseQuery(tokens)</w:t>
-        <w:br/>
-        <w:t>Parser --&gt; ConnectionHandler: SelectStatement AST</w:t>
-        <w:br/>
-        <w:br/>
-        <w:t>ConnectionHandler -&gt; ExecutionEngine: Execute(stmt, session)</w:t>
-        <w:br/>
-        <w:t>ExecutionEngine -&gt; ExecutionEngine: CheckPermissions(SELECT, session)</w:t>
-        <w:br/>
-        <w:t>ExecutionEngine -&gt; ExecutionEngine: dispatch_map_[SELECT]</w:t>
-        <w:br/>
-        <w:t>ExecutionEngine -&gt; DMLExecutor: Select(stmt, session, txn)</w:t>
-        <w:br/>
-        <w:br/>
-        <w:t>DMLExecutor -&gt; LearningEngine: RecommendScanStrategy(stmt, "users")</w:t>
-        <w:br/>
-        <w:t>LearningEngine --&gt; DMLExecutor: INDEX_SCAN</w:t>
-        <w:br/>
-        <w:br/>
-        <w:t>DMLExecutor -&gt; BufferPoolManager: FetchPage(index_root)</w:t>
-        <w:br/>
-        <w:t>BufferPoolManager --&gt; DMLExecutor: Page*</w:t>
-        <w:br/>
-        <w:t>DMLExecutor -&gt; TableHeap: GetTuple(rid, tuple)</w:t>
-        <w:br/>
-        <w:t>DMLExecutor --&gt; DMLExecutor: PredicateEvaluator::Evaluate()</w:t>
-        <w:br/>
-        <w:br/>
-        <w:t>DMLExecutor -&gt; DMLObserverRegistry: NotifyAfter(event)</w:t>
-        <w:br/>
-        <w:t>DMLObserverRegistry -&gt; LearningEngine: OnAfterDML(event)</w:t>
-        <w:br/>
-        <w:br/>
-        <w:t>DMLExecutor --&gt; ExecutionEngine: ExecutionResult(ResultSet)</w:t>
-        <w:br/>
-        <w:t>ExecutionEngine --&gt; ConnectionHandler: ExecutionResult</w:t>
-        <w:br/>
-        <w:t>ConnectionHandler -&gt; ConnectionHandler: ProtocolSerializer::Serialize()</w:t>
-        <w:br/>
-        <w:t>ConnectionHandler --&gt; Client: Formatted response</w:t>
-        <w:br/>
-        <w:br/>
-        <w:t>@enduml</w:t>
+        <w:jc w:val="center"/>
+      </w:pPr>
+      <w:r>
+        <w:drawing>
+          <wp:inline xmlns:a="http://schemas.openxmlformats.org/drawingml/2006/main" xmlns:pic="http://schemas.openxmlformats.org/drawingml/2006/picture">
+            <wp:extent cx="5486400" cy="2704744"/>
+            <wp:docPr id="6" name="Picture 6"/>
+            <wp:cNvGraphicFramePr>
+              <a:graphicFrameLocks noChangeAspect="1"/>
+            </wp:cNvGraphicFramePr>
+            <a:graphic>
+              <a:graphicData uri="http://schemas.openxmlformats.org/drawingml/2006/picture">
+                <pic:pic>
+                  <pic:nvPicPr>
+                    <pic:cNvPr id="0" name="tmptdshlltr.png"/>
+                    <pic:cNvPicPr/>
+                  </pic:nvPicPr>
+                  <pic:blipFill>
+                    <a:blip r:embed="rId14"/>
+                    <a:stretch>
+                      <a:fillRect/>
+                    </a:stretch>
+                  </pic:blipFill>
+                  <pic:spPr>
+                    <a:xfrm>
+                      <a:off x="0" y="0"/>
+                      <a:ext cx="5486400" cy="2704744"/>
+                    </a:xfrm>
+                    <a:prstGeom prst="rect"/>
+                  </pic:spPr>
+                </pic:pic>
+              </a:graphicData>
+            </a:graphic>
+          </wp:inline>
+        </w:drawing>
       </w:r>
     </w:p>
     <w:p>
@@ -12580,89 +11834,41 @@
     </w:p>
     <w:p>
       <w:pPr>
-        <w:spacing w:before="80" w:after="80" w:line="240" w:lineRule="auto"/>
-        <w:ind w:left="283"/>
-        <w:shd w:val="clear" w:fill="F3F4F6"/>
-      </w:pPr>
-      <w:r>
-        <w:rPr>
-          <w:rFonts w:ascii="Consolas" w:hAnsi="Consolas"/>
-          <w:color w:val="1F2937"/>
-          <w:sz w:val="17"/>
-        </w:rPr>
-        <w:t>@startuml Anomaly_Recovery</w:t>
-        <w:br/>
-        <w:br/>
-        <w:t>actor Attacker</w:t>
-        <w:br/>
-        <w:t>participant DMLExecutor</w:t>
-        <w:br/>
-        <w:t>participant DMLObserverRegistry</w:t>
-        <w:br/>
-        <w:t>participant ImmuneSystem</w:t>
-        <w:br/>
-        <w:t>participant MutationMonitor</w:t>
-        <w:br/>
-        <w:t>participant AnomalyDetector</w:t>
-        <w:br/>
-        <w:t>participant ResponseEngine</w:t>
-        <w:br/>
-        <w:t>participant TimeTravelEngine</w:t>
-        <w:br/>
-        <w:br/>
-        <w:t>== Mass Delete Attack ==</w:t>
-        <w:br/>
-        <w:t>Attacker -&gt; DMLExecutor: DELETE FROM users WHERE id &gt; 0;</w:t>
-        <w:br/>
-        <w:t>DMLExecutor -&gt; DMLObserverRegistry: NotifyBefore(DELETE)</w:t>
-        <w:br/>
-        <w:t>DMLObserverRegistry -&gt; ImmuneSystem: OnBeforeDML(event)</w:t>
-        <w:br/>
-        <w:t>ImmuneSystem --&gt; DMLObserverRegistry: true (allowed)</w:t>
-        <w:br/>
-        <w:t>DMLExecutor -&gt; DMLExecutor: Execute DELETE (500 rows)</w:t>
-        <w:br/>
-        <w:t>DMLExecutor -&gt; DMLObserverRegistry: NotifyAfter(DELETE, 500)</w:t>
-        <w:br/>
-        <w:t>DMLObserverRegistry -&gt; ImmuneSystem: OnAfterDML(event)</w:t>
-        <w:br/>
-        <w:t>ImmuneSystem -&gt; MutationMonitor: RecordMutation("users", 500)</w:t>
-        <w:br/>
-        <w:br/>
-        <w:t>== Periodic Analysis (1s) ==</w:t>
-        <w:br/>
-        <w:t>ImmuneSystem -&gt; AnomalyDetector: Analyze(mutation_monitor)</w:t>
-        <w:br/>
-        <w:t>AnomalyDetector -&gt; AnomalyDetector: Z-score = (500 - 2) / 0.8 = 622.5</w:t>
-        <w:br/>
-        <w:t>AnomalyDetector --&gt; ImmuneSystem: AnomalyReport(HIGH)</w:t>
-        <w:br/>
-        <w:br/>
-        <w:t>ImmuneSystem -&gt; ResponseEngine: Respond(report)</w:t>
-        <w:br/>
-        <w:t>ResponseEngine -&gt; ResponseEngine: BlockTable("users")</w:t>
-        <w:br/>
-        <w:t>ResponseEngine -&gt; TimeTravelEngine: RecoverTo(now - 60s)</w:t>
-        <w:br/>
-        <w:t>TimeTravelEngine --&gt; ResponseEngine: success</w:t>
-        <w:br/>
-        <w:t>ResponseEngine -&gt; ResponseEngine: UnblockTable("users")</w:t>
-        <w:br/>
-        <w:br/>
-        <w:t>== Subsequent Attack Blocked ==</w:t>
-        <w:br/>
-        <w:t>Attacker -&gt; DMLExecutor: DELETE FROM users WHERE id &gt; 0;</w:t>
-        <w:br/>
-        <w:t>DMLExecutor -&gt; DMLObserverRegistry: NotifyBefore(DELETE)</w:t>
-        <w:br/>
-        <w:t>DMLObserverRegistry -&gt; ImmuneSystem: OnBeforeDML(event)</w:t>
-        <w:br/>
-        <w:t>ImmuneSystem --&gt; DMLObserverRegistry: false (BLOCKED)</w:t>
-        <w:br/>
-        <w:t>DMLExecutor --&gt; Attacker: ERROR: [IMMUNE] DELETE blocked</w:t>
-        <w:br/>
-        <w:br/>
-        <w:t>@enduml</w:t>
+        <w:jc w:val="center"/>
+      </w:pPr>
+      <w:r>
+        <w:drawing>
+          <wp:inline xmlns:a="http://schemas.openxmlformats.org/drawingml/2006/main" xmlns:pic="http://schemas.openxmlformats.org/drawingml/2006/picture">
+            <wp:extent cx="5486400" cy="3603340"/>
+            <wp:docPr id="7" name="Picture 7"/>
+            <wp:cNvGraphicFramePr>
+              <a:graphicFrameLocks noChangeAspect="1"/>
+            </wp:cNvGraphicFramePr>
+            <a:graphic>
+              <a:graphicData uri="http://schemas.openxmlformats.org/drawingml/2006/picture">
+                <pic:pic>
+                  <pic:nvPicPr>
+                    <pic:cNvPr id="0" name="tmpu_yvldta.png"/>
+                    <pic:cNvPicPr/>
+                  </pic:nvPicPr>
+                  <pic:blipFill>
+                    <a:blip r:embed="rId15"/>
+                    <a:stretch>
+                      <a:fillRect/>
+                    </a:stretch>
+                  </pic:blipFill>
+                  <pic:spPr>
+                    <a:xfrm>
+                      <a:off x="0" y="0"/>
+                      <a:ext cx="5486400" cy="3603340"/>
+                    </a:xfrm>
+                    <a:prstGeom prst="rect"/>
+                  </pic:spPr>
+                </pic:pic>
+              </a:graphicData>
+            </a:graphic>
+          </wp:inline>
+        </w:drawing>
       </w:r>
     </w:p>
     <w:p>
@@ -12675,78 +11881,41 @@
     </w:p>
     <w:p>
       <w:pPr>
-        <w:spacing w:before="80" w:after="80" w:line="240" w:lineRule="auto"/>
-        <w:ind w:left="283"/>
-        <w:shd w:val="clear" w:fill="F3F4F6"/>
-      </w:pPr>
-      <w:r>
-        <w:rPr>
-          <w:rFonts w:ascii="Consolas" w:hAnsi="Consolas"/>
-          <w:color w:val="1F2937"/>
-          <w:sz w:val="17"/>
-        </w:rPr>
-        <w:t>@startuml Time_Travel_Flow</w:t>
-        <w:br/>
-        <w:br/>
-        <w:t>actor User</w:t>
-        <w:br/>
-        <w:t>participant DMLExecutor</w:t>
-        <w:br/>
-        <w:t>participant TemporalIndexManager</w:t>
-        <w:br/>
-        <w:t>participant TimeTravelEngine</w:t>
-        <w:br/>
-        <w:t>participant LogManager</w:t>
-        <w:br/>
-        <w:t>participant InMemoryTableHeap</w:t>
-        <w:br/>
-        <w:br/>
-        <w:t>User -&gt; DMLExecutor: SELECT * FROM users AS OF '2026-01-15';</w:t>
-        <w:br/>
-        <w:br/>
-        <w:t>DMLExecutor -&gt; TemporalIndexManager: OnTimeTravelQuery("users", ts, db)</w:t>
-        <w:br/>
-        <w:t>TemporalIndexManager -&gt; TemporalIndexManager: RecordAccess(event)</w:t>
-        <w:br/>
-        <w:br/>
-        <w:t>DMLExecutor -&gt; TimeTravelEngine: BuildSnapshotInMemory("users", ts, db)</w:t>
-        <w:br/>
-        <w:t>TimeTravelEngine -&gt; TimeTravelEngine: ChooseStrategy()</w:t>
-        <w:br/>
-        <w:t>note right: If ts within 1 hour → REVERSE_DELTA\nOtherwise → FORWARD_REPLAY</w:t>
-        <w:br/>
-        <w:br/>
-        <w:t>alt REVERSE_DELTA</w:t>
-        <w:br/>
-        <w:t xml:space="preserve">    TimeTravelEngine -&gt; TimeTravelEngine: Clone current table to InMemoryTableHeap</w:t>
-        <w:br/>
-        <w:t xml:space="preserve">    TimeTravelEngine -&gt; LogManager: CollectOperationsAfter(ts)</w:t>
-        <w:br/>
-        <w:t xml:space="preserve">    LogManager --&gt; TimeTravelEngine: vector&lt;InverseOperation&gt;</w:t>
-        <w:br/>
-        <w:t xml:space="preserve">    TimeTravelEngine -&gt; InMemoryTableHeap: Apply inverses in reverse order</w:t>
-        <w:br/>
-        <w:t>else FORWARD_REPLAY</w:t>
-        <w:br/>
-        <w:t xml:space="preserve">    TimeTravelEngine -&gt; InMemoryTableHeap: Create empty</w:t>
-        <w:br/>
-        <w:t xml:space="preserve">    TimeTravelEngine -&gt; LogManager: Replay operations up to ts</w:t>
-        <w:br/>
-        <w:t xml:space="preserve">    LogManager --&gt; TimeTravelEngine: Sequential log records</w:t>
-        <w:br/>
-        <w:t xml:space="preserve">    TimeTravelEngine -&gt; InMemoryTableHeap: Apply operations forward</w:t>
-        <w:br/>
-        <w:t>end</w:t>
-        <w:br/>
-        <w:br/>
-        <w:t>TimeTravelEngine --&gt; DMLExecutor: unique_ptr&lt;InMemoryTableHeap&gt;</w:t>
-        <w:br/>
-        <w:t>DMLExecutor -&gt; DMLExecutor: Execute SELECT on snapshot</w:t>
-        <w:br/>
-        <w:t>DMLExecutor --&gt; User: ResultSet (historical data)</w:t>
-        <w:br/>
-        <w:br/>
-        <w:t>@enduml</w:t>
+        <w:jc w:val="center"/>
+      </w:pPr>
+      <w:r>
+        <w:drawing>
+          <wp:inline xmlns:a="http://schemas.openxmlformats.org/drawingml/2006/main" xmlns:pic="http://schemas.openxmlformats.org/drawingml/2006/picture">
+            <wp:extent cx="5486400" cy="3225027"/>
+            <wp:docPr id="8" name="Picture 8"/>
+            <wp:cNvGraphicFramePr>
+              <a:graphicFrameLocks noChangeAspect="1"/>
+            </wp:cNvGraphicFramePr>
+            <a:graphic>
+              <a:graphicData uri="http://schemas.openxmlformats.org/drawingml/2006/picture">
+                <pic:pic>
+                  <pic:nvPicPr>
+                    <pic:cNvPr id="0" name="tmprqffmwnf.png"/>
+                    <pic:cNvPicPr/>
+                  </pic:nvPicPr>
+                  <pic:blipFill>
+                    <a:blip r:embed="rId16"/>
+                    <a:stretch>
+                      <a:fillRect/>
+                    </a:stretch>
+                  </pic:blipFill>
+                  <pic:spPr>
+                    <a:xfrm>
+                      <a:off x="0" y="0"/>
+                      <a:ext cx="5486400" cy="3225027"/>
+                    </a:xfrm>
+                    <a:prstGeom prst="rect"/>
+                  </pic:spPr>
+                </pic:pic>
+              </a:graphicData>
+            </a:graphic>
+          </wp:inline>
+        </w:drawing>
       </w:r>
     </w:p>
     <w:p>
@@ -12759,92 +11928,41 @@
     </w:p>
     <w:p>
       <w:pPr>
-        <w:spacing w:before="80" w:after="80" w:line="240" w:lineRule="auto"/>
-        <w:ind w:left="283"/>
-        <w:shd w:val="clear" w:fill="F3F4F6"/>
-      </w:pPr>
-      <w:r>
-        <w:rPr>
-          <w:rFonts w:ascii="Consolas" w:hAnsi="Consolas"/>
-          <w:color w:val="1F2937"/>
-          <w:sz w:val="17"/>
-        </w:rPr>
-        <w:t>@startuml ARIES_Recovery</w:t>
-        <w:br/>
-        <w:br/>
-        <w:t>participant RecoveryManager</w:t>
-        <w:br/>
-        <w:t>participant CheckpointManager</w:t>
-        <w:br/>
-        <w:t>participant LogManager</w:t>
-        <w:br/>
-        <w:t>participant BufferPoolManager</w:t>
-        <w:br/>
-        <w:t>participant Catalog</w:t>
-        <w:br/>
-        <w:br/>
-        <w:t>== Server Startup ==</w:t>
-        <w:br/>
-        <w:t>RecoveryManager -&gt; CheckpointManager: GetMasterRecord()</w:t>
-        <w:br/>
-        <w:t>CheckpointManager --&gt; RecoveryManager: {checkpoint_lsn, offset}</w:t>
-        <w:br/>
-        <w:br/>
-        <w:t>== Phase 1: Analysis ==</w:t>
-        <w:br/>
-        <w:t>RecoveryManager -&gt; LogManager: Scan from checkpoint_offset</w:t>
-        <w:br/>
-        <w:t>loop For each log record</w:t>
-        <w:br/>
-        <w:t xml:space="preserve">    RecoveryManager -&gt; RecoveryManager: Build ATT (Active Transaction Table)</w:t>
-        <w:br/>
-        <w:t xml:space="preserve">    RecoveryManager -&gt; RecoveryManager: Build DPT (Dirty Page Table)</w:t>
-        <w:br/>
-        <w:t>end</w:t>
-        <w:br/>
-        <w:t>note right: ATT = uncommitted transactions\nDPT = pages needing redo</w:t>
-        <w:br/>
-        <w:br/>
-        <w:t>== Phase 2: Redo ==</w:t>
-        <w:br/>
-        <w:t>RecoveryManager -&gt; LogManager: Scan from min(DPT.recovery_lsn)</w:t>
-        <w:br/>
-        <w:t>loop For each log record</w:t>
-        <w:br/>
-        <w:t xml:space="preserve">    RecoveryManager -&gt; BufferPoolManager: FetchPage(page_id)</w:t>
-        <w:br/>
-        <w:t xml:space="preserve">    alt page_lsn &lt; record.lsn</w:t>
-        <w:br/>
-        <w:t xml:space="preserve">        RecoveryManager -&gt; RecoveryManager: Redo operation</w:t>
-        <w:br/>
-        <w:t xml:space="preserve">        RecoveryManager -&gt; BufferPoolManager: Mark page dirty</w:t>
-        <w:br/>
-        <w:t xml:space="preserve">    end</w:t>
-        <w:br/>
-        <w:t>end</w:t>
-        <w:br/>
-        <w:br/>
-        <w:t>== Phase 3: Undo ==</w:t>
-        <w:br/>
-        <w:t>loop For each transaction in ATT (backward)</w:t>
-        <w:br/>
-        <w:t xml:space="preserve">    RecoveryManager -&gt; LogManager: Read via prev_lsn chain</w:t>
-        <w:br/>
-        <w:t xml:space="preserve">    RecoveryManager -&gt; RecoveryManager: Apply inverse operation</w:t>
-        <w:br/>
-        <w:t xml:space="preserve">    RecoveryManager -&gt; LogManager: Write CLR record</w:t>
-        <w:br/>
-        <w:t>end</w:t>
-        <w:br/>
-        <w:br/>
-        <w:t>RecoveryManager -&gt; BufferPoolManager: FlushAllPages()</w:t>
-        <w:br/>
-        <w:t>RecoveryManager -&gt; CheckpointManager: BeginCheckpoint()</w:t>
-        <w:br/>
-        <w:t>note right: Database is now consistent</w:t>
-        <w:br/>
-        <w:br/>
-        <w:t>@enduml</w:t>
+        <w:jc w:val="center"/>
+      </w:pPr>
+      <w:r>
+        <w:drawing>
+          <wp:inline xmlns:a="http://schemas.openxmlformats.org/drawingml/2006/main" xmlns:pic="http://schemas.openxmlformats.org/drawingml/2006/picture">
+            <wp:extent cx="5486400" cy="5961655"/>
+            <wp:docPr id="9" name="Picture 9"/>
+            <wp:cNvGraphicFramePr>
+              <a:graphicFrameLocks noChangeAspect="1"/>
+            </wp:cNvGraphicFramePr>
+            <a:graphic>
+              <a:graphicData uri="http://schemas.openxmlformats.org/drawingml/2006/picture">
+                <pic:pic>
+                  <pic:nvPicPr>
+                    <pic:cNvPr id="0" name="tmpp4n7kqxu.png"/>
+                    <pic:cNvPicPr/>
+                  </pic:nvPicPr>
+                  <pic:blipFill>
+                    <a:blip r:embed="rId17"/>
+                    <a:stretch>
+                      <a:fillRect/>
+                    </a:stretch>
+                  </pic:blipFill>
+                  <pic:spPr>
+                    <a:xfrm>
+                      <a:off x="0" y="0"/>
+                      <a:ext cx="5486400" cy="5961655"/>
+                    </a:xfrm>
+                    <a:prstGeom prst="rect"/>
+                  </pic:spPr>
+                </pic:pic>
+              </a:graphicData>
+            </a:graphic>
+          </wp:inline>
+        </w:drawing>
       </w:r>
     </w:p>
     <w:p>

</xml_diff>